<commit_message>
Add in most of experiment plan
</commit_message>
<xml_diff>
--- a/Experiment Plan.docx
+++ b/Experiment Plan.docx
@@ -18,9 +18,244 @@
     </w:p>
     <w:p>
       <w:pPr>
-        <w:jc w:val="center"/>
-        <w:rPr>
-          <w:rFonts w:ascii="Times New Roman" w:hAnsi="Times New Roman" w:cs="Times New Roman"/>
+        <w:rPr>
+          <w:rFonts w:ascii="Times New Roman" w:hAnsi="Times New Roman" w:cs="Times New Roman"/>
+        </w:rPr>
+      </w:pPr>
+      <w:r>
+        <w:rPr>
+          <w:rFonts w:ascii="Times New Roman" w:hAnsi="Times New Roman" w:cs="Times New Roman"/>
+          <w:b/>
+          <w:bCs/>
+        </w:rPr>
+        <w:t>Research question</w:t>
+      </w:r>
+    </w:p>
+    <w:p>
+      <w:pPr>
+        <w:rPr>
+          <w:rFonts w:ascii="Times New Roman" w:hAnsi="Times New Roman" w:cs="Times New Roman"/>
+        </w:rPr>
+      </w:pPr>
+      <w:r>
+        <w:rPr>
+          <w:rFonts w:ascii="Times New Roman" w:hAnsi="Times New Roman" w:cs="Times New Roman"/>
+        </w:rPr>
+        <w:t>Is there a difference in the ripening of</w:t>
+      </w:r>
+      <w:r>
+        <w:rPr>
+          <w:rFonts w:ascii="Times New Roman" w:hAnsi="Times New Roman" w:cs="Times New Roman"/>
+        </w:rPr>
+        <w:t xml:space="preserve"> bananas </w:t>
+      </w:r>
+      <w:r>
+        <w:rPr>
+          <w:rFonts w:ascii="Times New Roman" w:hAnsi="Times New Roman" w:cs="Times New Roman"/>
+        </w:rPr>
+        <w:t>over the course of</w:t>
+      </w:r>
+      <w:r>
+        <w:rPr>
+          <w:rFonts w:ascii="Times New Roman" w:hAnsi="Times New Roman" w:cs="Times New Roman"/>
+        </w:rPr>
+        <w:t xml:space="preserve"> four days based on the type of bag that they are placed in?</w:t>
+      </w:r>
+    </w:p>
+    <w:p>
+      <w:pPr>
+        <w:rPr>
+          <w:rFonts w:ascii="Times New Roman" w:hAnsi="Times New Roman" w:cs="Times New Roman"/>
+        </w:rPr>
+      </w:pPr>
+      <w:r>
+        <w:rPr>
+          <w:rFonts w:ascii="Times New Roman" w:hAnsi="Times New Roman" w:cs="Times New Roman"/>
+          <w:b/>
+          <w:bCs/>
+        </w:rPr>
+        <w:t>Treatments</w:t>
+      </w:r>
+      <w:r>
+        <w:rPr>
+          <w:rFonts w:ascii="Times New Roman" w:hAnsi="Times New Roman" w:cs="Times New Roman"/>
+        </w:rPr>
+        <w:t xml:space="preserve"> </w:t>
+      </w:r>
+    </w:p>
+    <w:p>
+      <w:pPr>
+        <w:rPr>
+          <w:rFonts w:ascii="Times New Roman" w:hAnsi="Times New Roman" w:cs="Times New Roman"/>
+        </w:rPr>
+      </w:pPr>
+      <w:r>
+        <w:rPr>
+          <w:rFonts w:ascii="Times New Roman" w:hAnsi="Times New Roman" w:cs="Times New Roman"/>
+        </w:rPr>
+        <w:t>Stored without a bag (control), stored in a paper bag, stored in a Ziploc gallon sized bag</w:t>
+      </w:r>
+    </w:p>
+    <w:p>
+      <w:pPr>
+        <w:rPr>
+          <w:rFonts w:ascii="Times New Roman" w:hAnsi="Times New Roman" w:cs="Times New Roman"/>
+        </w:rPr>
+      </w:pPr>
+      <w:r>
+        <w:rPr>
+          <w:rFonts w:ascii="Times New Roman" w:hAnsi="Times New Roman" w:cs="Times New Roman"/>
+          <w:b/>
+          <w:bCs/>
+        </w:rPr>
+        <w:t>Experimental units</w:t>
+      </w:r>
+      <w:r>
+        <w:rPr>
+          <w:rFonts w:ascii="Times New Roman" w:hAnsi="Times New Roman" w:cs="Times New Roman"/>
+        </w:rPr>
+        <w:t xml:space="preserve"> </w:t>
+      </w:r>
+    </w:p>
+    <w:p>
+      <w:pPr>
+        <w:rPr>
+          <w:rFonts w:ascii="Times New Roman" w:hAnsi="Times New Roman" w:cs="Times New Roman"/>
+        </w:rPr>
+      </w:pPr>
+      <w:r>
+        <w:rPr>
+          <w:rFonts w:ascii="Times New Roman" w:hAnsi="Times New Roman" w:cs="Times New Roman"/>
+        </w:rPr>
+        <w:t>30 bananas purchased from Trader Joes</w:t>
+      </w:r>
+    </w:p>
+    <w:p>
+      <w:pPr>
+        <w:rPr>
+          <w:rFonts w:ascii="Times New Roman" w:hAnsi="Times New Roman" w:cs="Times New Roman"/>
+        </w:rPr>
+      </w:pPr>
+      <w:r>
+        <w:rPr>
+          <w:rFonts w:ascii="Times New Roman" w:hAnsi="Times New Roman" w:cs="Times New Roman"/>
+          <w:b/>
+          <w:bCs/>
+        </w:rPr>
+        <w:t>Experimental design</w:t>
+      </w:r>
+    </w:p>
+    <w:p>
+      <w:pPr>
+        <w:rPr>
+          <w:rFonts w:ascii="Times New Roman" w:hAnsi="Times New Roman" w:cs="Times New Roman"/>
+        </w:rPr>
+      </w:pPr>
+      <w:r>
+        <w:rPr>
+          <w:rFonts w:ascii="Times New Roman" w:hAnsi="Times New Roman" w:cs="Times New Roman"/>
+          <w:i/>
+          <w:iCs/>
+        </w:rPr>
+        <w:t>Matching</w:t>
+      </w:r>
+      <w:r>
+        <w:rPr>
+          <w:rFonts w:ascii="Times New Roman" w:hAnsi="Times New Roman" w:cs="Times New Roman"/>
+        </w:rPr>
+        <w:t>: Match bananas into triplets prior to the experiment based on mass (i.e. heaviest three bananas matched together, next three heaviest, etc.)</w:t>
+      </w:r>
+    </w:p>
+    <w:p>
+      <w:pPr>
+        <w:rPr>
+          <w:rFonts w:ascii="Times New Roman" w:hAnsi="Times New Roman" w:cs="Times New Roman"/>
+        </w:rPr>
+      </w:pPr>
+      <w:r>
+        <w:rPr>
+          <w:rFonts w:ascii="Times New Roman" w:hAnsi="Times New Roman" w:cs="Times New Roman"/>
+          <w:i/>
+          <w:iCs/>
+        </w:rPr>
+        <w:t>Randomization</w:t>
+      </w:r>
+      <w:r>
+        <w:rPr>
+          <w:rFonts w:ascii="Times New Roman" w:hAnsi="Times New Roman" w:cs="Times New Roman"/>
+        </w:rPr>
+        <w:t>: Within each matched triplet, randomize the assignment of each treatment group, with all assignments equally likely.</w:t>
+      </w:r>
+    </w:p>
+    <w:p>
+      <w:pPr>
+        <w:rPr>
+          <w:rFonts w:ascii="Times New Roman" w:hAnsi="Times New Roman" w:cs="Times New Roman"/>
+        </w:rPr>
+      </w:pPr>
+      <w:r>
+        <w:rPr>
+          <w:rFonts w:ascii="Times New Roman" w:hAnsi="Times New Roman" w:cs="Times New Roman"/>
+          <w:i/>
+          <w:iCs/>
+        </w:rPr>
+        <w:t>Measurement</w:t>
+      </w:r>
+      <w:r>
+        <w:rPr>
+          <w:rFonts w:ascii="Times New Roman" w:hAnsi="Times New Roman" w:cs="Times New Roman"/>
+        </w:rPr>
+        <w:t xml:space="preserve">: </w:t>
+      </w:r>
+      <w:r>
+        <w:rPr>
+          <w:rFonts w:ascii="Times New Roman" w:hAnsi="Times New Roman" w:cs="Times New Roman"/>
+        </w:rPr>
+        <w:t>All measurements will be done by asking the same third-party participant to evaluate the ripeness of bananas based on photographs, as compared to a provided color scale. The third-party will be blinded and not made aware of which treatment group each banana corresponds to. Measurements will be made pre- and post-experiment, with the metric of interest being the change in ripeness (i.e. post-experiment minus pre-experiment measurements).</w:t>
+      </w:r>
+    </w:p>
+    <w:p>
+      <w:pPr>
+        <w:rPr>
+          <w:rFonts w:ascii="Times New Roman" w:hAnsi="Times New Roman" w:cs="Times New Roman"/>
+        </w:rPr>
+      </w:pPr>
+      <w:r>
+        <w:rPr>
+          <w:rFonts w:ascii="Times New Roman" w:hAnsi="Times New Roman" w:cs="Times New Roman"/>
+          <w:i/>
+          <w:iCs/>
+        </w:rPr>
+        <w:t>Quality Control</w:t>
+      </w:r>
+      <w:r>
+        <w:rPr>
+          <w:rFonts w:ascii="Times New Roman" w:hAnsi="Times New Roman" w:cs="Times New Roman"/>
+        </w:rPr>
+        <w:t>: All bananas will be placed in a similar environment (a countertop in an apartment) and will differ only by their treatment assignment. We will control for pre-experiment ripeness by only purchasing bananas that seem similarly ripe relative to one another.</w:t>
+      </w:r>
+    </w:p>
+    <w:p>
+      <w:pPr>
+        <w:rPr>
+          <w:rFonts w:ascii="Times New Roman" w:hAnsi="Times New Roman" w:cs="Times New Roman"/>
+        </w:rPr>
+      </w:pPr>
+      <w:r>
+        <w:rPr>
+          <w:rFonts w:ascii="Times New Roman" w:hAnsi="Times New Roman" w:cs="Times New Roman"/>
+          <w:b/>
+          <w:bCs/>
+        </w:rPr>
+        <w:t>Analysis</w:t>
+      </w:r>
+    </w:p>
+    <w:p>
+      <w:pPr>
+        <w:rPr>
+          <w:rFonts w:ascii="Times New Roman" w:hAnsi="Times New Roman" w:cs="Times New Roman"/>
+          <w:b/>
+          <w:bCs/>
         </w:rPr>
       </w:pPr>
     </w:p>

</xml_diff>